<commit_message>
list all file data
</commit_message>
<xml_diff>
--- a/notes.docx
+++ b/notes.docx
@@ -277,8 +277,6 @@
         </w:rPr>
         <w:t xml:space="preserve"> and http.createServer is also return the call back function</w:t>
       </w:r>
-      <w:bookmarkStart w:id="0" w:name="_GoBack"/>
-      <w:bookmarkEnd w:id="0"/>
       <w:r>
         <w:rPr>
           <w:rFonts w:hint="default"/>
@@ -483,6 +481,219 @@
         </w:rPr>
         <w:t>When we want to know about the files location so we can use :- {__dirname} and when we want know about its {__filename}</w:t>
       </w:r>
+    </w:p>
+    <w:p>
+      <w:pPr>
+        <w:jc w:val="both"/>
+        <w:rPr>
+          <w:rFonts w:hint="default"/>
+          <w:lang w:val="en-IN"/>
+        </w:rPr>
+      </w:pPr>
+    </w:p>
+    <w:p>
+      <w:pPr>
+        <w:jc w:val="center"/>
+        <w:rPr>
+          <w:rFonts w:hint="default"/>
+          <w:b/>
+          <w:bCs/>
+          <w:u w:val="single"/>
+          <w:lang w:val="en-IN"/>
+        </w:rPr>
+      </w:pPr>
+      <w:r>
+        <w:rPr>
+          <w:rFonts w:hint="default"/>
+          <w:b/>
+          <w:bCs/>
+          <w:u w:val="single"/>
+          <w:lang w:val="en-IN"/>
+        </w:rPr>
+        <w:t xml:space="preserve">Show and create file list in file system </w:t>
+      </w:r>
+      <w:r>
+        <w:rPr>
+          <w:rFonts w:hint="default"/>
+          <w:b/>
+          <w:bCs/>
+          <w:u w:val="single"/>
+          <w:lang w:val="en-IN"/>
+        </w:rPr>
+        <w:br w:type="textWrapping"/>
+      </w:r>
+    </w:p>
+    <w:p>
+      <w:pPr>
+        <w:jc w:val="both"/>
+        <w:rPr>
+          <w:rFonts w:hint="default"/>
+          <w:lang w:val="en-IN"/>
+        </w:rPr>
+      </w:pPr>
+      <w:r>
+        <w:rPr>
+          <w:rFonts w:hint="default"/>
+          <w:lang w:val="en-US"/>
+        </w:rPr>
+        <w:t>We can easily find the address of any directory through :- path.join(</w:t>
+      </w:r>
+      <w:r>
+        <w:rPr>
+          <w:rFonts w:hint="default"/>
+          <w:lang w:val="en-IN"/>
+        </w:rPr>
+        <w:t>__dirname, “file_name”); but there is one condition we can only select or find the path of</w:t>
+      </w:r>
+      <w:r>
+        <w:rPr>
+          <w:rFonts w:hint="default"/>
+          <w:lang w:val="en-US"/>
+        </w:rPr>
+        <w:t xml:space="preserve"> </w:t>
+      </w:r>
+      <w:r>
+        <w:rPr>
+          <w:rFonts w:hint="default"/>
+          <w:lang w:val="en-IN"/>
+        </w:rPr>
+        <w:t xml:space="preserve">child folder :- </w:t>
+      </w:r>
+    </w:p>
+    <w:p>
+      <w:pPr>
+        <w:jc w:val="both"/>
+        <w:rPr>
+          <w:rFonts w:hint="default"/>
+          <w:lang w:val="en-IN"/>
+        </w:rPr>
+      </w:pPr>
+    </w:p>
+    <w:p>
+      <w:pPr>
+        <w:jc w:val="both"/>
+        <w:rPr>
+          <w:rFonts w:hint="default"/>
+          <w:lang w:val="en-IN"/>
+        </w:rPr>
+      </w:pPr>
+      <w:r>
+        <w:rPr>
+          <w:rFonts w:hint="default"/>
+          <w:lang w:val="en-US"/>
+        </w:rPr>
+        <w:t>We can create multiple file and write the data inside the file through using for statement and we can also make file inside the folder</w:t>
+      </w:r>
+      <w:r>
+        <w:rPr>
+          <w:rFonts w:hint="default"/>
+          <w:lang w:val="en-IN"/>
+        </w:rPr>
+        <w:t xml:space="preserve"> :- </w:t>
+      </w:r>
+    </w:p>
+    <w:p>
+      <w:pPr>
+        <w:jc w:val="both"/>
+        <w:rPr>
+          <w:rFonts w:hint="default"/>
+          <w:lang w:val="en-IN"/>
+        </w:rPr>
+      </w:pPr>
+    </w:p>
+    <w:p>
+      <w:pPr>
+        <w:jc w:val="both"/>
+        <w:rPr>
+          <w:rFonts w:hint="default"/>
+          <w:lang w:val="en-IN"/>
+        </w:rPr>
+      </w:pPr>
+      <w:r>
+        <w:rPr>
+          <w:rFonts w:hint="default"/>
+          <w:lang w:val="en-IN"/>
+        </w:rPr>
+        <w:t>We can also read or show the file through single line of code, we need to use fs property :-</w:t>
+      </w:r>
+    </w:p>
+    <w:p>
+      <w:pPr>
+        <w:jc w:val="center"/>
+      </w:pPr>
+      <w:r>
+        <w:rPr>
+          <w:rFonts w:hint="default"/>
+          <w:lang w:val="en-IN"/>
+        </w:rPr>
+        <w:br w:type="textWrapping"/>
+      </w:r>
+      <w:r>
+        <w:drawing>
+          <wp:inline distT="0" distB="0" distL="114300" distR="114300">
+            <wp:extent cx="4577080" cy="2084705"/>
+            <wp:effectExtent l="0" t="0" r="10160" b="3175"/>
+            <wp:docPr id="4" name="Picture 1"/>
+            <wp:cNvGraphicFramePr>
+              <a:graphicFrameLocks xmlns:a="http://schemas.openxmlformats.org/drawingml/2006/main" noChangeAspect="1"/>
+            </wp:cNvGraphicFramePr>
+            <a:graphic xmlns:a="http://schemas.openxmlformats.org/drawingml/2006/main">
+              <a:graphicData uri="http://schemas.openxmlformats.org/drawingml/2006/picture">
+                <pic:pic xmlns:pic="http://schemas.openxmlformats.org/drawingml/2006/picture">
+                  <pic:nvPicPr>
+                    <pic:cNvPr id="4" name="Picture 1"/>
+                    <pic:cNvPicPr>
+                      <a:picLocks noChangeAspect="1"/>
+                    </pic:cNvPicPr>
+                  </pic:nvPicPr>
+                  <pic:blipFill>
+                    <a:blip r:embed="rId7"/>
+                    <a:stretch>
+                      <a:fillRect/>
+                    </a:stretch>
+                  </pic:blipFill>
+                  <pic:spPr>
+                    <a:xfrm>
+                      <a:off x="0" y="0"/>
+                      <a:ext cx="4577080" cy="2084705"/>
+                    </a:xfrm>
+                    <a:prstGeom prst="rect">
+                      <a:avLst/>
+                    </a:prstGeom>
+                    <a:noFill/>
+                    <a:ln>
+                      <a:noFill/>
+                    </a:ln>
+                  </pic:spPr>
+                </pic:pic>
+              </a:graphicData>
+            </a:graphic>
+          </wp:inline>
+        </w:drawing>
+      </w:r>
+    </w:p>
+    <w:p>
+      <w:pPr>
+        <w:jc w:val="center"/>
+      </w:pPr>
+    </w:p>
+    <w:p>
+      <w:pPr>
+        <w:jc w:val="both"/>
+        <w:rPr>
+          <w:rFonts w:hint="default"/>
+          <w:lang w:val="en-IN"/>
+        </w:rPr>
+      </w:pPr>
+      <w:r>
+        <w:rPr>
+          <w:rFonts w:hint="default"/>
+          <w:lang w:val="en-IN"/>
+        </w:rPr>
+        <w:t xml:space="preserve">  </w:t>
+      </w:r>
+      <w:bookmarkStart w:id="0" w:name="_GoBack"/>
+      <w:bookmarkEnd w:id="0"/>
     </w:p>
     <w:sectPr>
       <w:pgSz w:w="11906" w:h="16838"/>
@@ -570,7 +781,7 @@
     <w:lsdException w:qFormat="1" w:unhideWhenUsed="0" w:uiPriority="0" w:semiHidden="0" w:name="Title"/>
     <w:lsdException w:unhideWhenUsed="0" w:uiPriority="0" w:semiHidden="0" w:name="Closing"/>
     <w:lsdException w:unhideWhenUsed="0" w:uiPriority="0" w:semiHidden="0" w:name="Signature"/>
-    <w:lsdException w:unhideWhenUsed="0" w:uiPriority="0" w:name="Default Paragraph Font"/>
+    <w:lsdException w:qFormat="1" w:unhideWhenUsed="0" w:uiPriority="0" w:name="Default Paragraph Font"/>
     <w:lsdException w:unhideWhenUsed="0" w:uiPriority="0" w:semiHidden="0" w:name="Body Text"/>
     <w:lsdException w:unhideWhenUsed="0" w:uiPriority="0" w:semiHidden="0" w:name="Body Text Indent"/>
     <w:lsdException w:unhideWhenUsed="0" w:uiPriority="0" w:semiHidden="0" w:name="List Continue"/>
@@ -608,7 +819,7 @@
     <w:lsdException w:unhideWhenUsed="0" w:uiPriority="0" w:semiHidden="0" w:name="HTML Sample"/>
     <w:lsdException w:unhideWhenUsed="0" w:uiPriority="0" w:semiHidden="0" w:name="HTML Typewriter"/>
     <w:lsdException w:unhideWhenUsed="0" w:uiPriority="0" w:semiHidden="0" w:name="HTML Variable"/>
-    <w:lsdException w:unhideWhenUsed="0" w:uiPriority="0" w:name="Normal Table"/>
+    <w:lsdException w:qFormat="1" w:unhideWhenUsed="0" w:uiPriority="0" w:name="Normal Table"/>
     <w:lsdException w:unhideWhenUsed="0" w:uiPriority="0" w:semiHidden="0" w:name="annotation subject"/>
     <w:lsdException w:unhideWhenUsed="0" w:uiPriority="0" w:semiHidden="0" w:name="Table Simple 1"/>
     <w:lsdException w:unhideWhenUsed="0" w:uiPriority="0" w:semiHidden="0" w:name="Table Simple 2"/>
@@ -786,11 +997,13 @@
   <w:style w:type="character" w:default="1" w:styleId="3">
     <w:name w:val="Default Paragraph Font"/>
     <w:semiHidden/>
+    <w:qFormat/>
     <w:uiPriority w:val="0"/>
   </w:style>
   <w:style w:type="table" w:default="1" w:styleId="4">
     <w:name w:val="Normal Table"/>
     <w:semiHidden/>
+    <w:qFormat/>
     <w:uiPriority w:val="0"/>
     <w:tblPr>
       <w:tblCellMar>

</xml_diff>

<commit_message>
in the express js
</commit_message>
<xml_diff>
--- a/notes.docx
+++ b/notes.docx
@@ -962,15 +962,698 @@
       <w:pPr>
         <w:jc w:val="both"/>
       </w:pPr>
+    </w:p>
+    <w:p>
+      <w:pPr>
+        <w:jc w:val="both"/>
+        <w:rPr>
+          <w:rFonts w:hint="default"/>
+          <w:lang w:val="en-IN"/>
+        </w:rPr>
+      </w:pPr>
+    </w:p>
+    <w:p>
+      <w:pPr>
+        <w:jc w:val="both"/>
+        <w:rPr>
+          <w:rFonts w:hint="default"/>
+          <w:lang w:val="en-IN"/>
+        </w:rPr>
+      </w:pPr>
+    </w:p>
+    <w:p>
+      <w:pPr>
+        <w:jc w:val="center"/>
+        <w:rPr>
+          <w:rFonts w:hint="default"/>
+          <w:b/>
+          <w:bCs/>
+          <w:u w:val="single"/>
+          <w:lang w:val="en-IN"/>
+        </w:rPr>
+      </w:pPr>
+      <w:r>
+        <w:rPr>
+          <w:rFonts w:hint="default"/>
+          <w:b/>
+          <w:bCs/>
+          <w:u w:val="single"/>
+          <w:lang w:val="en-IN"/>
+        </w:rPr>
+        <w:t>Asynchronous and Synchronous</w:t>
+      </w:r>
+    </w:p>
+    <w:p>
+      <w:pPr>
+        <w:jc w:val="center"/>
+      </w:pPr>
+      <w:r>
+        <w:drawing>
+          <wp:inline distT="0" distB="0" distL="114300" distR="114300">
+            <wp:extent cx="4761230" cy="3154680"/>
+            <wp:effectExtent l="0" t="0" r="8890" b="0"/>
+            <wp:docPr id="6" name="Picture 1"/>
+            <wp:cNvGraphicFramePr>
+              <a:graphicFrameLocks xmlns:a="http://schemas.openxmlformats.org/drawingml/2006/main" noChangeAspect="1"/>
+            </wp:cNvGraphicFramePr>
+            <a:graphic xmlns:a="http://schemas.openxmlformats.org/drawingml/2006/main">
+              <a:graphicData uri="http://schemas.openxmlformats.org/drawingml/2006/picture">
+                <pic:pic xmlns:pic="http://schemas.openxmlformats.org/drawingml/2006/picture">
+                  <pic:nvPicPr>
+                    <pic:cNvPr id="6" name="Picture 1"/>
+                    <pic:cNvPicPr>
+                      <a:picLocks noChangeAspect="1"/>
+                    </pic:cNvPicPr>
+                  </pic:nvPicPr>
+                  <pic:blipFill>
+                    <a:blip r:embed="rId9"/>
+                    <a:stretch>
+                      <a:fillRect/>
+                    </a:stretch>
+                  </pic:blipFill>
+                  <pic:spPr>
+                    <a:xfrm>
+                      <a:off x="0" y="0"/>
+                      <a:ext cx="4761230" cy="3154680"/>
+                    </a:xfrm>
+                    <a:prstGeom prst="rect">
+                      <a:avLst/>
+                    </a:prstGeom>
+                    <a:noFill/>
+                    <a:ln>
+                      <a:noFill/>
+                    </a:ln>
+                  </pic:spPr>
+                </pic:pic>
+              </a:graphicData>
+            </a:graphic>
+          </wp:inline>
+        </w:drawing>
+      </w:r>
+    </w:p>
+    <w:p>
+      <w:pPr>
+        <w:jc w:val="center"/>
+      </w:pPr>
+    </w:p>
+    <w:p>
+      <w:pPr>
+        <w:jc w:val="center"/>
+        <w:rPr>
+          <w:rFonts w:hint="default"/>
+          <w:lang w:val="en-IN"/>
+        </w:rPr>
+      </w:pPr>
+    </w:p>
+    <w:p>
+      <w:pPr>
+        <w:jc w:val="both"/>
+        <w:rPr>
+          <w:rFonts w:hint="default"/>
+          <w:lang w:val="en-IN"/>
+        </w:rPr>
+      </w:pPr>
+    </w:p>
+    <w:p>
+      <w:pPr>
+        <w:jc w:val="center"/>
+        <w:rPr>
+          <w:rFonts w:hint="default"/>
+          <w:b/>
+          <w:bCs/>
+          <w:i/>
+          <w:iCs/>
+          <w:u w:val="single"/>
+          <w:lang w:val="en-IN"/>
+        </w:rPr>
+      </w:pPr>
+      <w:r>
+        <w:rPr>
+          <w:rFonts w:hint="default"/>
+          <w:b/>
+          <w:bCs/>
+          <w:i/>
+          <w:iCs/>
+          <w:u w:val="single"/>
+          <w:lang w:val="en-IN"/>
+        </w:rPr>
+        <w:t>How to work of node js</w:t>
+      </w:r>
+    </w:p>
+    <w:p>
+      <w:pPr>
+        <w:jc w:val="both"/>
+        <w:rPr>
+          <w:rFonts w:hint="default"/>
+          <w:lang w:val="en-IN"/>
+        </w:rPr>
+      </w:pPr>
+    </w:p>
+    <w:p>
+      <w:pPr>
+        <w:jc w:val="center"/>
+      </w:pPr>
+      <w:r>
+        <w:drawing>
+          <wp:inline distT="0" distB="0" distL="114300" distR="114300">
+            <wp:extent cx="5194300" cy="2444750"/>
+            <wp:effectExtent l="0" t="0" r="2540" b="8890"/>
+            <wp:docPr id="7" name="Picture 2"/>
+            <wp:cNvGraphicFramePr>
+              <a:graphicFrameLocks xmlns:a="http://schemas.openxmlformats.org/drawingml/2006/main" noChangeAspect="1"/>
+            </wp:cNvGraphicFramePr>
+            <a:graphic xmlns:a="http://schemas.openxmlformats.org/drawingml/2006/main">
+              <a:graphicData uri="http://schemas.openxmlformats.org/drawingml/2006/picture">
+                <pic:pic xmlns:pic="http://schemas.openxmlformats.org/drawingml/2006/picture">
+                  <pic:nvPicPr>
+                    <pic:cNvPr id="7" name="Picture 2"/>
+                    <pic:cNvPicPr>
+                      <a:picLocks noChangeAspect="1"/>
+                    </pic:cNvPicPr>
+                  </pic:nvPicPr>
+                  <pic:blipFill>
+                    <a:blip r:embed="rId10"/>
+                    <a:stretch>
+                      <a:fillRect/>
+                    </a:stretch>
+                  </pic:blipFill>
+                  <pic:spPr>
+                    <a:xfrm>
+                      <a:off x="0" y="0"/>
+                      <a:ext cx="5194300" cy="2444750"/>
+                    </a:xfrm>
+                    <a:prstGeom prst="rect">
+                      <a:avLst/>
+                    </a:prstGeom>
+                    <a:noFill/>
+                    <a:ln>
+                      <a:noFill/>
+                    </a:ln>
+                  </pic:spPr>
+                </pic:pic>
+              </a:graphicData>
+            </a:graphic>
+          </wp:inline>
+        </w:drawing>
+      </w:r>
+    </w:p>
+    <w:p>
+      <w:pPr>
+        <w:jc w:val="center"/>
+      </w:pPr>
+    </w:p>
+    <w:p>
+      <w:pPr>
+        <w:jc w:val="both"/>
+      </w:pPr>
+    </w:p>
+    <w:p>
+      <w:pPr>
+        <w:jc w:val="both"/>
+        <w:rPr>
+          <w:rFonts w:hint="default"/>
+          <w:lang w:val="en-IN"/>
+        </w:rPr>
+      </w:pPr>
+      <w:r>
+        <w:rPr>
+          <w:rFonts w:hint="default"/>
+          <w:b/>
+          <w:bCs/>
+          <w:lang w:val="en-IN"/>
+        </w:rPr>
+        <w:t xml:space="preserve">Bhai ek bar video dekha lena. Url :- </w:t>
+      </w:r>
+      <w:r>
+        <w:rPr>
+          <w:rFonts w:hint="default"/>
+          <w:lang w:val="en-IN"/>
+        </w:rPr>
+        <w:t>(https://www.youtube.com/watch?v=VrQgmNY96wo&amp;t=8337s)</w:t>
+      </w:r>
+    </w:p>
+    <w:p>
+      <w:pPr>
+        <w:jc w:val="both"/>
+        <w:rPr>
+          <w:rFonts w:hint="default"/>
+          <w:lang w:val="en-IN"/>
+        </w:rPr>
+      </w:pPr>
+    </w:p>
+    <w:p>
+      <w:pPr>
+        <w:jc w:val="both"/>
+        <w:rPr>
+          <w:rFonts w:hint="default"/>
+          <w:lang w:val="en-IN"/>
+        </w:rPr>
+      </w:pPr>
+      <w:r>
+        <w:rPr>
+          <w:rFonts w:hint="default"/>
+          <w:lang w:val="en-IN"/>
+        </w:rPr>
+        <w:t>When java script predefined function executingin call stack but, inherent function or properties use that first goes into the node APIs and move to callback Queue and then, it is for end the main function that store in the call stack after the main function will executing then inherent function or properties move to call stack for executing</w:t>
+      </w:r>
+      <w:r>
+        <w:rPr>
+          <w:rFonts w:hint="default"/>
+          <w:lang w:val="en-IN"/>
+        </w:rPr>
+        <w:br w:type="textWrapping"/>
+      </w:r>
+    </w:p>
+    <w:p>
+      <w:pPr>
+        <w:jc w:val="both"/>
+        <w:rPr>
+          <w:rFonts w:hint="default"/>
+          <w:lang w:val="en-IN"/>
+        </w:rPr>
+      </w:pPr>
+    </w:p>
+    <w:p>
+      <w:pPr>
+        <w:jc w:val="center"/>
+        <w:rPr>
+          <w:rFonts w:hint="default"/>
+          <w:b/>
+          <w:bCs/>
+          <w:i/>
+          <w:iCs/>
+          <w:u w:val="single"/>
+          <w:lang w:val="en-US"/>
+        </w:rPr>
+      </w:pPr>
+      <w:r>
+        <w:rPr>
+          <w:rFonts w:hint="default"/>
+          <w:b/>
+          <w:bCs/>
+          <w:i/>
+          <w:iCs/>
+          <w:u w:val="single"/>
+          <w:lang w:val="en-US"/>
+        </w:rPr>
+        <w:t>Express js</w:t>
+      </w:r>
+    </w:p>
+    <w:p>
+      <w:pPr>
+        <w:jc w:val="both"/>
+      </w:pPr>
+    </w:p>
+    <w:p>
+      <w:pPr>
+        <w:jc w:val="both"/>
+        <w:rPr>
+          <w:rFonts w:hint="default"/>
+          <w:lang w:val="en-US"/>
+        </w:rPr>
+      </w:pPr>
+      <w:r>
+        <w:rPr>
+          <w:rFonts w:hint="default"/>
+          <w:lang w:val="en-US"/>
+        </w:rPr>
+        <w:t>With the help of express js we can easily get the data, information and an a html file.</w:t>
+      </w:r>
+    </w:p>
+    <w:p>
+      <w:pPr>
+        <w:jc w:val="both"/>
+        <w:rPr>
+          <w:rFonts w:hint="default"/>
+          <w:lang w:val="en-US"/>
+        </w:rPr>
+      </w:pPr>
+      <w:r>
+        <w:rPr>
+          <w:rFonts w:hint="default"/>
+          <w:lang w:val="en-US"/>
+        </w:rPr>
+        <w:t>But we need to download and import the express the function.</w:t>
+      </w:r>
+    </w:p>
+    <w:p>
+      <w:pPr>
+        <w:jc w:val="both"/>
+        <w:rPr>
+          <w:rFonts w:hint="default"/>
+          <w:lang w:val="en-US"/>
+        </w:rPr>
+      </w:pPr>
+    </w:p>
+    <w:p>
+      <w:pPr>
+        <w:jc w:val="center"/>
+      </w:pPr>
+      <w:r>
+        <w:drawing>
+          <wp:inline distT="0" distB="0" distL="114300" distR="114300">
+            <wp:extent cx="3990340" cy="2981960"/>
+            <wp:effectExtent l="0" t="0" r="2540" b="5080"/>
+            <wp:docPr id="8" name="Picture 1"/>
+            <wp:cNvGraphicFramePr>
+              <a:graphicFrameLocks xmlns:a="http://schemas.openxmlformats.org/drawingml/2006/main" noChangeAspect="1"/>
+            </wp:cNvGraphicFramePr>
+            <a:graphic xmlns:a="http://schemas.openxmlformats.org/drawingml/2006/main">
+              <a:graphicData uri="http://schemas.openxmlformats.org/drawingml/2006/picture">
+                <pic:pic xmlns:pic="http://schemas.openxmlformats.org/drawingml/2006/picture">
+                  <pic:nvPicPr>
+                    <pic:cNvPr id="8" name="Picture 1"/>
+                    <pic:cNvPicPr>
+                      <a:picLocks noChangeAspect="1"/>
+                    </pic:cNvPicPr>
+                  </pic:nvPicPr>
+                  <pic:blipFill>
+                    <a:blip r:embed="rId11"/>
+                    <a:stretch>
+                      <a:fillRect/>
+                    </a:stretch>
+                  </pic:blipFill>
+                  <pic:spPr>
+                    <a:xfrm>
+                      <a:off x="0" y="0"/>
+                      <a:ext cx="3990340" cy="2981960"/>
+                    </a:xfrm>
+                    <a:prstGeom prst="rect">
+                      <a:avLst/>
+                    </a:prstGeom>
+                    <a:noFill/>
+                    <a:ln>
+                      <a:noFill/>
+                    </a:ln>
+                  </pic:spPr>
+                </pic:pic>
+              </a:graphicData>
+            </a:graphic>
+          </wp:inline>
+        </w:drawing>
+      </w:r>
+    </w:p>
+    <w:p>
+      <w:pPr>
+        <w:jc w:val="both"/>
+      </w:pPr>
+    </w:p>
+    <w:p>
+      <w:pPr>
+        <w:jc w:val="both"/>
+        <w:rPr>
+          <w:rFonts w:hint="default"/>
+          <w:lang w:val="en-US"/>
+        </w:rPr>
+      </w:pPr>
+      <w:r>
+        <w:rPr>
+          <w:rFonts w:hint="default"/>
+          <w:lang w:val="en-US"/>
+        </w:rPr>
+        <w:t>We can also use the listen function to explain the port.</w:t>
+      </w:r>
+    </w:p>
+    <w:p>
+      <w:pPr>
+        <w:jc w:val="both"/>
+        <w:rPr>
+          <w:rFonts w:hint="default"/>
+          <w:lang w:val="en-US"/>
+        </w:rPr>
+      </w:pPr>
+    </w:p>
+    <w:p>
+      <w:pPr>
+        <w:jc w:val="both"/>
+        <w:rPr>
+          <w:rFonts w:hint="default"/>
+          <w:lang w:val="en-US"/>
+        </w:rPr>
+      </w:pPr>
+    </w:p>
+    <w:p>
+      <w:pPr>
+        <w:jc w:val="both"/>
+        <w:rPr>
+          <w:rFonts w:hint="default"/>
+          <w:lang w:val="en-US"/>
+        </w:rPr>
+      </w:pPr>
+      <w:r>
+        <w:rPr>
+          <w:rFonts w:hint="default"/>
+          <w:lang w:val="en-US"/>
+        </w:rPr>
+        <w:t>We can also receive the data or information that user request.</w:t>
+      </w:r>
+    </w:p>
+    <w:p>
+      <w:pPr>
+        <w:jc w:val="both"/>
+        <w:rPr>
+          <w:rFonts w:hint="default"/>
+          <w:lang w:val="en-US"/>
+        </w:rPr>
+      </w:pPr>
+    </w:p>
+    <w:p>
+      <w:pPr>
+        <w:jc w:val="center"/>
+      </w:pPr>
+      <w:r>
+        <w:drawing>
+          <wp:inline distT="0" distB="0" distL="114300" distR="114300">
+            <wp:extent cx="4452620" cy="793115"/>
+            <wp:effectExtent l="0" t="0" r="12700" b="14605"/>
+            <wp:docPr id="10" name="Picture 3"/>
+            <wp:cNvGraphicFramePr>
+              <a:graphicFrameLocks xmlns:a="http://schemas.openxmlformats.org/drawingml/2006/main" noChangeAspect="1"/>
+            </wp:cNvGraphicFramePr>
+            <a:graphic xmlns:a="http://schemas.openxmlformats.org/drawingml/2006/main">
+              <a:graphicData uri="http://schemas.openxmlformats.org/drawingml/2006/picture">
+                <pic:pic xmlns:pic="http://schemas.openxmlformats.org/drawingml/2006/picture">
+                  <pic:nvPicPr>
+                    <pic:cNvPr id="10" name="Picture 3"/>
+                    <pic:cNvPicPr>
+                      <a:picLocks noChangeAspect="1"/>
+                    </pic:cNvPicPr>
+                  </pic:nvPicPr>
+                  <pic:blipFill>
+                    <a:blip r:embed="rId12"/>
+                    <a:stretch>
+                      <a:fillRect/>
+                    </a:stretch>
+                  </pic:blipFill>
+                  <pic:spPr>
+                    <a:xfrm>
+                      <a:off x="0" y="0"/>
+                      <a:ext cx="4452620" cy="793115"/>
+                    </a:xfrm>
+                    <a:prstGeom prst="rect">
+                      <a:avLst/>
+                    </a:prstGeom>
+                    <a:noFill/>
+                    <a:ln>
+                      <a:noFill/>
+                    </a:ln>
+                  </pic:spPr>
+                </pic:pic>
+              </a:graphicData>
+            </a:graphic>
+          </wp:inline>
+        </w:drawing>
+      </w:r>
+    </w:p>
+    <w:p>
+      <w:pPr>
+        <w:jc w:val="center"/>
+        <w:rPr>
+          <w:rFonts w:hint="default"/>
+          <w:lang w:val="en-US"/>
+        </w:rPr>
+      </w:pPr>
+      <w:r>
+        <w:rPr>
+          <w:rFonts w:hint="default"/>
+          <w:lang w:val="en-US"/>
+        </w:rPr>
+        <w:t xml:space="preserve">Result :- </w:t>
+      </w:r>
+    </w:p>
+    <w:p>
+      <w:pPr>
+        <w:jc w:val="both"/>
+        <w:rPr>
+          <w:rFonts w:hint="default"/>
+          <w:lang w:val="en-US"/>
+        </w:rPr>
+      </w:pPr>
+    </w:p>
+    <w:p>
+      <w:pPr>
+        <w:jc w:val="center"/>
+        <w:rPr>
+          <w:rFonts w:hint="default"/>
+          <w:lang w:val="en-US"/>
+        </w:rPr>
+      </w:pPr>
+      <w:r>
+        <w:drawing>
+          <wp:inline distT="0" distB="0" distL="114300" distR="114300">
+            <wp:extent cx="4932045" cy="972820"/>
+            <wp:effectExtent l="0" t="0" r="5715" b="2540"/>
+            <wp:docPr id="9" name="Picture 2"/>
+            <wp:cNvGraphicFramePr>
+              <a:graphicFrameLocks xmlns:a="http://schemas.openxmlformats.org/drawingml/2006/main" noChangeAspect="1"/>
+            </wp:cNvGraphicFramePr>
+            <a:graphic xmlns:a="http://schemas.openxmlformats.org/drawingml/2006/main">
+              <a:graphicData uri="http://schemas.openxmlformats.org/drawingml/2006/picture">
+                <pic:pic xmlns:pic="http://schemas.openxmlformats.org/drawingml/2006/picture">
+                  <pic:nvPicPr>
+                    <pic:cNvPr id="9" name="Picture 2"/>
+                    <pic:cNvPicPr>
+                      <a:picLocks noChangeAspect="1"/>
+                    </pic:cNvPicPr>
+                  </pic:nvPicPr>
+                  <pic:blipFill>
+                    <a:blip r:embed="rId13"/>
+                    <a:stretch>
+                      <a:fillRect/>
+                    </a:stretch>
+                  </pic:blipFill>
+                  <pic:spPr>
+                    <a:xfrm>
+                      <a:off x="0" y="0"/>
+                      <a:ext cx="4932045" cy="972820"/>
+                    </a:xfrm>
+                    <a:prstGeom prst="rect">
+                      <a:avLst/>
+                    </a:prstGeom>
+                    <a:noFill/>
+                    <a:ln>
+                      <a:noFill/>
+                    </a:ln>
+                  </pic:spPr>
+                </pic:pic>
+              </a:graphicData>
+            </a:graphic>
+          </wp:inline>
+        </w:drawing>
+      </w:r>
+    </w:p>
+    <w:p>
+      <w:pPr>
+        <w:jc w:val="center"/>
+      </w:pPr>
+    </w:p>
+    <w:p>
+      <w:pPr>
+        <w:jc w:val="both"/>
+        <w:rPr>
+          <w:rFonts w:hint="default"/>
+          <w:lang w:val="en-US"/>
+        </w:rPr>
+      </w:pPr>
+    </w:p>
+    <w:p>
+      <w:pPr>
+        <w:jc w:val="both"/>
+        <w:rPr>
+          <w:rFonts w:hint="default"/>
+          <w:lang w:val="en-US"/>
+        </w:rPr>
+      </w:pPr>
+      <w:r>
+        <w:rPr>
+          <w:rFonts w:hint="default"/>
+          <w:lang w:val="en-US"/>
+        </w:rPr>
+        <w:t>Run html file in node js and express js server but its is static web page</w:t>
+      </w:r>
       <w:bookmarkStart w:id="0" w:name="_GoBack"/>
       <w:bookmarkEnd w:id="0"/>
-    </w:p>
-    <w:p>
-      <w:pPr>
-        <w:jc w:val="both"/>
-        <w:rPr>
-          <w:rFonts w:hint="default"/>
-          <w:lang w:val="en-IN"/>
+      <w:r>
+        <w:rPr>
+          <w:rFonts w:hint="default"/>
+          <w:lang w:val="en-US"/>
+        </w:rPr>
+        <w:t xml:space="preserve"> and we need to add extension:-</w:t>
+      </w:r>
+    </w:p>
+    <w:p>
+      <w:pPr>
+        <w:jc w:val="both"/>
+        <w:rPr>
+          <w:rFonts w:hint="default"/>
+          <w:lang w:val="en-US"/>
+        </w:rPr>
+      </w:pPr>
+    </w:p>
+    <w:p>
+      <w:pPr>
+        <w:jc w:val="center"/>
+      </w:pPr>
+      <w:r>
+        <w:drawing>
+          <wp:inline distT="0" distB="0" distL="114300" distR="114300">
+            <wp:extent cx="4575175" cy="1844040"/>
+            <wp:effectExtent l="0" t="0" r="12065" b="0"/>
+            <wp:docPr id="11" name="Picture 4"/>
+            <wp:cNvGraphicFramePr>
+              <a:graphicFrameLocks xmlns:a="http://schemas.openxmlformats.org/drawingml/2006/main" noChangeAspect="1"/>
+            </wp:cNvGraphicFramePr>
+            <a:graphic xmlns:a="http://schemas.openxmlformats.org/drawingml/2006/main">
+              <a:graphicData uri="http://schemas.openxmlformats.org/drawingml/2006/picture">
+                <pic:pic xmlns:pic="http://schemas.openxmlformats.org/drawingml/2006/picture">
+                  <pic:nvPicPr>
+                    <pic:cNvPr id="11" name="Picture 4"/>
+                    <pic:cNvPicPr>
+                      <a:picLocks noChangeAspect="1"/>
+                    </pic:cNvPicPr>
+                  </pic:nvPicPr>
+                  <pic:blipFill>
+                    <a:blip r:embed="rId14"/>
+                    <a:stretch>
+                      <a:fillRect/>
+                    </a:stretch>
+                  </pic:blipFill>
+                  <pic:spPr>
+                    <a:xfrm>
+                      <a:off x="0" y="0"/>
+                      <a:ext cx="4575175" cy="1844040"/>
+                    </a:xfrm>
+                    <a:prstGeom prst="rect">
+                      <a:avLst/>
+                    </a:prstGeom>
+                    <a:noFill/>
+                    <a:ln>
+                      <a:noFill/>
+                    </a:ln>
+                  </pic:spPr>
+                </pic:pic>
+              </a:graphicData>
+            </a:graphic>
+          </wp:inline>
+        </w:drawing>
+      </w:r>
+    </w:p>
+    <w:p>
+      <w:pPr>
+        <w:jc w:val="center"/>
+      </w:pPr>
+    </w:p>
+    <w:p>
+      <w:pPr>
+        <w:jc w:val="center"/>
+      </w:pPr>
+    </w:p>
+    <w:p>
+      <w:pPr>
+        <w:jc w:val="both"/>
+        <w:rPr>
+          <w:rFonts w:hint="default"/>
+          <w:lang w:val="en-US"/>
         </w:rPr>
       </w:pPr>
     </w:p>

</xml_diff>

<commit_message>
express and middleware completed
</commit_message>
<xml_diff>
--- a/notes.docx
+++ b/notes.docx
@@ -1214,7 +1214,7 @@
           <w:rFonts w:hint="default"/>
           <w:lang w:val="en-IN"/>
         </w:rPr>
-        <w:t>When java script predefined function executingin call stack but, inherent function or properties use that first goes into the node APIs and move to callback Queue and then, it is for end the main function that store in the call stack after the main function will executing then inherent function or properties move to call stack for executing</w:t>
+        <w:t>When java script predefined function executing in call stack but, inherent function or properties use that first goes into the node APIs and move to callback Queue and then, it is for end the main function that store in the call stack after the main function will executing then inherent function or properties move to call stack for executing</w:t>
       </w:r>
       <w:r>
         <w:rPr>
@@ -2015,6 +2015,254 @@
           <w:rFonts w:hint="default"/>
           <w:lang w:val="en-IN"/>
         </w:rPr>
+      </w:pPr>
+    </w:p>
+    <w:p>
+      <w:pPr>
+        <w:jc w:val="both"/>
+        <w:rPr>
+          <w:rFonts w:hint="default"/>
+          <w:lang w:val="en-IN"/>
+        </w:rPr>
+      </w:pPr>
+    </w:p>
+    <w:p>
+      <w:pPr>
+        <w:jc w:val="center"/>
+        <w:rPr>
+          <w:rFonts w:hint="default"/>
+          <w:b/>
+          <w:bCs/>
+          <w:i/>
+          <w:iCs/>
+          <w:u w:val="single"/>
+          <w:lang w:val="en-IN"/>
+        </w:rPr>
+      </w:pPr>
+      <w:r>
+        <w:rPr>
+          <w:rFonts w:hint="default"/>
+          <w:b/>
+          <w:bCs/>
+          <w:i/>
+          <w:iCs/>
+          <w:u w:val="single"/>
+          <w:lang w:val="en-IN"/>
+        </w:rPr>
+        <w:t>Middleware</w:t>
+      </w:r>
+    </w:p>
+    <w:p>
+      <w:pPr>
+        <w:jc w:val="both"/>
+        <w:rPr>
+          <w:rFonts w:hint="default"/>
+          <w:b/>
+          <w:bCs/>
+          <w:i/>
+          <w:iCs/>
+          <w:u w:val="single"/>
+          <w:lang w:val="en-IN"/>
+        </w:rPr>
+      </w:pPr>
+    </w:p>
+    <w:p>
+      <w:pPr>
+        <w:jc w:val="both"/>
+        <w:rPr>
+          <w:rFonts w:hint="default"/>
+          <w:b w:val="0"/>
+          <w:bCs w:val="0"/>
+          <w:i w:val="0"/>
+          <w:iCs w:val="0"/>
+          <w:u w:val="none"/>
+          <w:lang w:val="en-IN"/>
+        </w:rPr>
+      </w:pPr>
+      <w:r>
+        <w:rPr>
+          <w:rFonts w:hint="default"/>
+          <w:b w:val="0"/>
+          <w:bCs w:val="0"/>
+          <w:i w:val="0"/>
+          <w:iCs w:val="0"/>
+          <w:u w:val="none"/>
+          <w:lang w:val="en-IN"/>
+        </w:rPr>
+        <w:t xml:space="preserve">Middleware is used  with routes and with the help of middleware we can easily access the request and response and we can modified it. </w:t>
+      </w:r>
+    </w:p>
+    <w:p>
+      <w:pPr>
+        <w:jc w:val="both"/>
+        <w:rPr>
+          <w:rFonts w:hint="default"/>
+          <w:b w:val="0"/>
+          <w:bCs w:val="0"/>
+          <w:i w:val="0"/>
+          <w:iCs w:val="0"/>
+          <w:u w:val="none"/>
+          <w:lang w:val="en-IN"/>
+        </w:rPr>
+      </w:pPr>
+    </w:p>
+    <w:p>
+      <w:pPr>
+        <w:jc w:val="center"/>
+      </w:pPr>
+      <w:r>
+        <w:drawing>
+          <wp:inline distT="0" distB="0" distL="114300" distR="114300">
+            <wp:extent cx="3026410" cy="3126105"/>
+            <wp:effectExtent l="0" t="0" r="6350" b="13335"/>
+            <wp:docPr id="15" name="Picture 1"/>
+            <wp:cNvGraphicFramePr>
+              <a:graphicFrameLocks xmlns:a="http://schemas.openxmlformats.org/drawingml/2006/main" noChangeAspect="1"/>
+            </wp:cNvGraphicFramePr>
+            <a:graphic xmlns:a="http://schemas.openxmlformats.org/drawingml/2006/main">
+              <a:graphicData uri="http://schemas.openxmlformats.org/drawingml/2006/picture">
+                <pic:pic xmlns:pic="http://schemas.openxmlformats.org/drawingml/2006/picture">
+                  <pic:nvPicPr>
+                    <pic:cNvPr id="15" name="Picture 1"/>
+                    <pic:cNvPicPr>
+                      <a:picLocks noChangeAspect="1"/>
+                    </pic:cNvPicPr>
+                  </pic:nvPicPr>
+                  <pic:blipFill>
+                    <a:blip r:embed="rId18"/>
+                    <a:stretch>
+                      <a:fillRect/>
+                    </a:stretch>
+                  </pic:blipFill>
+                  <pic:spPr>
+                    <a:xfrm>
+                      <a:off x="0" y="0"/>
+                      <a:ext cx="3026410" cy="3126105"/>
+                    </a:xfrm>
+                    <a:prstGeom prst="rect">
+                      <a:avLst/>
+                    </a:prstGeom>
+                    <a:noFill/>
+                    <a:ln>
+                      <a:noFill/>
+                    </a:ln>
+                  </pic:spPr>
+                </pic:pic>
+              </a:graphicData>
+            </a:graphic>
+          </wp:inline>
+        </w:drawing>
+      </w:r>
+    </w:p>
+    <w:p>
+      <w:pPr>
+        <w:jc w:val="center"/>
+      </w:pPr>
+    </w:p>
+    <w:p>
+      <w:pPr>
+        <w:jc w:val="both"/>
+        <w:rPr>
+          <w:rFonts w:hint="default"/>
+          <w:lang w:val="en-IN"/>
+        </w:rPr>
+      </w:pPr>
+      <w:r>
+        <w:rPr>
+          <w:rFonts w:hint="default"/>
+          <w:lang w:val="en-IN"/>
+        </w:rPr>
+        <w:t>With the help of middleware we can easily check the use is valid or invalid and login or not.</w:t>
+      </w:r>
+    </w:p>
+    <w:p>
+      <w:pPr>
+        <w:jc w:val="both"/>
+        <w:rPr>
+          <w:rFonts w:hint="default"/>
+          <w:lang w:val="en-IN"/>
+        </w:rPr>
+      </w:pPr>
+    </w:p>
+    <w:p>
+      <w:pPr>
+        <w:jc w:val="both"/>
+        <w:rPr>
+          <w:rFonts w:hint="default"/>
+          <w:lang w:val="en-IN"/>
+        </w:rPr>
+      </w:pPr>
+      <w:r>
+        <w:rPr>
+          <w:rFonts w:hint="default"/>
+          <w:lang w:val="en-IN"/>
+        </w:rPr>
+        <w:t>Next :- it is the function, when we need to continue and pass the code, so we can call the  next function.</w:t>
+      </w:r>
+    </w:p>
+    <w:p>
+      <w:pPr>
+        <w:jc w:val="center"/>
+      </w:pPr>
+      <w:r>
+        <w:rPr>
+          <w:rFonts w:hint="default"/>
+          <w:lang w:val="en-IN"/>
+        </w:rPr>
+        <w:br w:type="textWrapping"/>
+      </w:r>
+      <w:r>
+        <w:drawing>
+          <wp:inline distT="0" distB="0" distL="114300" distR="114300">
+            <wp:extent cx="4352290" cy="2970530"/>
+            <wp:effectExtent l="0" t="0" r="6350" b="1270"/>
+            <wp:docPr id="16" name="Picture 2"/>
+            <wp:cNvGraphicFramePr>
+              <a:graphicFrameLocks xmlns:a="http://schemas.openxmlformats.org/drawingml/2006/main" noChangeAspect="1"/>
+            </wp:cNvGraphicFramePr>
+            <a:graphic xmlns:a="http://schemas.openxmlformats.org/drawingml/2006/main">
+              <a:graphicData uri="http://schemas.openxmlformats.org/drawingml/2006/picture">
+                <pic:pic xmlns:pic="http://schemas.openxmlformats.org/drawingml/2006/picture">
+                  <pic:nvPicPr>
+                    <pic:cNvPr id="16" name="Picture 2"/>
+                    <pic:cNvPicPr>
+                      <a:picLocks noChangeAspect="1"/>
+                    </pic:cNvPicPr>
+                  </pic:nvPicPr>
+                  <pic:blipFill>
+                    <a:blip r:embed="rId19"/>
+                    <a:stretch>
+                      <a:fillRect/>
+                    </a:stretch>
+                  </pic:blipFill>
+                  <pic:spPr>
+                    <a:xfrm>
+                      <a:off x="0" y="0"/>
+                      <a:ext cx="4352290" cy="2970530"/>
+                    </a:xfrm>
+                    <a:prstGeom prst="rect">
+                      <a:avLst/>
+                    </a:prstGeom>
+                    <a:noFill/>
+                    <a:ln>
+                      <a:noFill/>
+                    </a:ln>
+                  </pic:spPr>
+                </pic:pic>
+              </a:graphicData>
+            </a:graphic>
+          </wp:inline>
+        </w:drawing>
+      </w:r>
+    </w:p>
+    <w:p>
+      <w:pPr>
+        <w:jc w:val="center"/>
+      </w:pPr>
+    </w:p>
+    <w:p>
+      <w:pPr>
+        <w:jc w:val="both"/>
       </w:pPr>
     </w:p>
     <w:p>

</xml_diff>